<commit_message>
Added some cloud computing and machine learning notes
</commit_message>
<xml_diff>
--- a/Cloud Computing Core Concepts/Cloud Computing Core Concepts Notes.docx
+++ b/Cloud Computing Core Concepts/Cloud Computing Core Concepts Notes.docx
@@ -999,7 +999,23 @@
           <w:sz w:val="24"/>
           <w:szCs w:val="24"/>
         </w:rPr>
-        <w:t>Google App Development is a player.</w:t>
+        <w:t xml:space="preserve">Google App Development is a </w:t>
+      </w:r>
+      <w:r>
+        <w:rPr>
+          <w:rFonts w:ascii="Times New Roman" w:hAnsi="Times New Roman" w:cs="Times New Roman"/>
+          <w:sz w:val="24"/>
+          <w:szCs w:val="24"/>
+        </w:rPr>
+        <w:t>provider</w:t>
+      </w:r>
+      <w:r>
+        <w:rPr>
+          <w:rFonts w:ascii="Times New Roman" w:hAnsi="Times New Roman" w:cs="Times New Roman"/>
+          <w:sz w:val="24"/>
+          <w:szCs w:val="24"/>
+        </w:rPr>
+        <w:t>.</w:t>
       </w:r>
     </w:p>
     <w:p>
@@ -1067,18 +1083,93 @@
           <w:szCs w:val="24"/>
         </w:rPr>
       </w:pPr>
+      <w:r>
+        <w:rPr>
+          <w:rFonts w:ascii="Times New Roman" w:hAnsi="Times New Roman" w:cs="Times New Roman"/>
+          <w:sz w:val="24"/>
+          <w:szCs w:val="24"/>
+        </w:rPr>
+        <w:t>Not all are the same; understand the capabilities of each brand.</w:t>
+      </w:r>
+    </w:p>
+    <w:p>
+      <w:pPr>
+        <w:pStyle w:val="ListParagraph"/>
+        <w:numPr>
+          <w:ilvl w:val="0"/>
+          <w:numId w:val="4"/>
+        </w:numPr>
+        <w:spacing w:after="0"/>
+        <w:rPr>
+          <w:rFonts w:ascii="Times New Roman" w:hAnsi="Times New Roman" w:cs="Times New Roman"/>
+          <w:sz w:val="24"/>
+          <w:szCs w:val="24"/>
+        </w:rPr>
+      </w:pPr>
+      <w:r>
+        <w:rPr>
+          <w:rFonts w:ascii="Times New Roman" w:hAnsi="Times New Roman" w:cs="Times New Roman"/>
+          <w:sz w:val="24"/>
+          <w:szCs w:val="24"/>
+        </w:rPr>
+        <w:t>Consider the requirements of your organization.</w:t>
+      </w:r>
+    </w:p>
+    <w:p>
+      <w:pPr>
+        <w:pStyle w:val="ListParagraph"/>
+        <w:numPr>
+          <w:ilvl w:val="0"/>
+          <w:numId w:val="4"/>
+        </w:numPr>
+        <w:spacing w:after="0"/>
+        <w:rPr>
+          <w:rFonts w:ascii="Times New Roman" w:hAnsi="Times New Roman" w:cs="Times New Roman"/>
+          <w:sz w:val="24"/>
+          <w:szCs w:val="24"/>
+        </w:rPr>
+      </w:pPr>
+    </w:p>
+    <w:p>
+      <w:pPr>
+        <w:spacing w:after="0"/>
+        <w:rPr>
+          <w:rFonts w:ascii="Times New Roman" w:hAnsi="Times New Roman" w:cs="Times New Roman"/>
+          <w:sz w:val="24"/>
+          <w:szCs w:val="24"/>
+        </w:rPr>
+      </w:pPr>
+    </w:p>
+    <w:p>
+      <w:pPr>
+        <w:spacing w:after="0"/>
+        <w:rPr>
+          <w:rFonts w:ascii="Times New Roman" w:hAnsi="Times New Roman" w:cs="Times New Roman"/>
+          <w:sz w:val="24"/>
+          <w:szCs w:val="24"/>
+        </w:rPr>
+      </w:pPr>
+    </w:p>
+    <w:p>
+      <w:pPr>
+        <w:spacing w:after="0"/>
+        <w:rPr>
+          <w:rFonts w:ascii="Times New Roman" w:hAnsi="Times New Roman" w:cs="Times New Roman"/>
+          <w:sz w:val="24"/>
+          <w:szCs w:val="24"/>
+        </w:rPr>
+      </w:pPr>
+      <w:r>
+        <w:rPr>
+          <w:rFonts w:ascii="Times New Roman" w:hAnsi="Times New Roman" w:cs="Times New Roman"/>
+          <w:b/>
+          <w:sz w:val="24"/>
+          <w:szCs w:val="24"/>
+        </w:rPr>
+        <w:t>Above section not done!!!</w:t>
+      </w:r>
       <w:bookmarkStart w:id="0" w:name="_GoBack"/>
       <w:bookmarkEnd w:id="0"/>
-    </w:p>
-    <w:p>
-      <w:pPr>
-        <w:spacing w:after="0"/>
-        <w:rPr>
-          <w:rFonts w:ascii="Times New Roman" w:hAnsi="Times New Roman" w:cs="Times New Roman"/>
-          <w:sz w:val="24"/>
-          <w:szCs w:val="24"/>
-        </w:rPr>
-      </w:pPr>
     </w:p>
     <w:sectPr>
       <w:pgSz w:w="12240" w:h="15840"/>

</xml_diff>